<commit_message>
Evaluation notes and screen recordings
</commit_message>
<xml_diff>
--- a/EvaluationNotes.docx
+++ b/EvaluationNotes.docx
@@ -30,8 +30,16 @@
               <w:rPr>
                 <w:sz w:val="24"/>
               </w:rPr>
-              <w:t>Participant Name</w:t>
-            </w:r>
+              <w:t xml:space="preserve">Participant </w:t>
+            </w:r>
+            <w:r>
+              <w:rPr>
+                <w:sz w:val="24"/>
+              </w:rPr>
+              <w:t>Number</w:t>
+            </w:r>
+            <w:bookmarkStart w:id="0" w:name="_GoBack"/>
+            <w:bookmarkEnd w:id="0"/>
           </w:p>
         </w:tc>
         <w:tc>
@@ -67,7 +75,11 @@
           <w:tcPr>
             <w:tcW w:w="6951" w:type="dxa"/>
           </w:tcPr>
-          <w:p/>
+          <w:p>
+            <w:r>
+              <w:t>04/03/16</w:t>
+            </w:r>
+          </w:p>
         </w:tc>
       </w:tr>
       <w:tr>
@@ -107,6 +119,9 @@
             <w:r>
               <w:t>Time taken:</w:t>
             </w:r>
+            <w:r>
+              <w:t xml:space="preserve"> </w:t>
+            </w:r>
           </w:p>
         </w:tc>
         <w:tc>
@@ -118,6 +133,9 @@
             <w:r>
               <w:t>Notes:</w:t>
             </w:r>
+            <w:r>
+              <w:t xml:space="preserve"> </w:t>
+            </w:r>
           </w:p>
         </w:tc>
       </w:tr>
@@ -134,6 +152,8 @@
               <w:t>Rating (1-5)</w:t>
             </w:r>
           </w:p>
+          <w:p/>
+          <w:p/>
         </w:tc>
         <w:tc>
           <w:tcPr>
@@ -181,6 +201,7 @@
               <w:t>Time taken:</w:t>
             </w:r>
           </w:p>
+          <w:p/>
         </w:tc>
         <w:tc>
           <w:tcPr>
@@ -191,6 +212,9 @@
             <w:r>
               <w:t>Notes:</w:t>
             </w:r>
+            <w:r>
+              <w:t xml:space="preserve"> </w:t>
+            </w:r>
           </w:p>
         </w:tc>
       </w:tr>
@@ -278,10 +302,6 @@
           <w:p/>
           <w:p/>
           <w:p/>
-          <w:p/>
-          <w:p/>
-          <w:p/>
-          <w:p/>
         </w:tc>
       </w:tr>
       <w:tr>
@@ -316,32 +336,32 @@
           </w:tcPr>
           <w:p>
             <w:r>
+              <w:t>Task 4</w:t>
+            </w:r>
+          </w:p>
+        </w:tc>
+        <w:tc>
+          <w:tcPr>
+            <w:tcW w:w="6951" w:type="dxa"/>
+          </w:tcPr>
+          <w:p>
+            <w:r>
+              <w:t>Display the sensor report map data and view individual sensor data.</w:t>
+            </w:r>
+          </w:p>
+        </w:tc>
+      </w:tr>
+      <w:tr>
+        <w:trPr>
+          <w:trHeight w:val="1340"/>
+        </w:trPr>
+        <w:tc>
+          <w:tcPr>
+            <w:tcW w:w="2065" w:type="dxa"/>
+          </w:tcPr>
+          <w:p>
+            <w:r>
               <w:lastRenderedPageBreak/>
-              <w:t>Task 4</w:t>
-            </w:r>
-          </w:p>
-        </w:tc>
-        <w:tc>
-          <w:tcPr>
-            <w:tcW w:w="6951" w:type="dxa"/>
-          </w:tcPr>
-          <w:p>
-            <w:r>
-              <w:t>Display the sensor report map data and view individual sensor data.</w:t>
-            </w:r>
-          </w:p>
-        </w:tc>
-      </w:tr>
-      <w:tr>
-        <w:trPr>
-          <w:trHeight w:val="1340"/>
-        </w:trPr>
-        <w:tc>
-          <w:tcPr>
-            <w:tcW w:w="2065" w:type="dxa"/>
-          </w:tcPr>
-          <w:p>
-            <w:r>
               <w:t>Time taken:</w:t>
             </w:r>
           </w:p>
@@ -356,6 +376,7 @@
               <w:t>Notes:</w:t>
             </w:r>
           </w:p>
+          <w:p/>
         </w:tc>
       </w:tr>
       <w:tr>
@@ -400,10 +421,14 @@
           </w:tcPr>
           <w:p>
             <w:r>
-              <w:t>View yesterday’s report map data for a selected sensor</w:t>
-            </w:r>
-            <w:bookmarkStart w:id="0" w:name="_GoBack"/>
-            <w:bookmarkEnd w:id="0"/>
+              <w:t xml:space="preserve">View yesterday’s report </w:t>
+            </w:r>
+            <w:r>
+              <w:t>table</w:t>
+            </w:r>
+            <w:r>
+              <w:t xml:space="preserve"> data for a selected sensor</w:t>
+            </w:r>
           </w:p>
         </w:tc>
       </w:tr>

</xml_diff>